<commit_message>
cim single class with multiple modes added
</commit_message>
<xml_diff>
--- a/Classifier integration model - 3.docx
+++ b/Classifier integration model - 3.docx
@@ -4809,15 +4809,7 @@
                 <w:sz w:val="24"/>
                 <w:szCs w:val="24"/>
               </w:rPr>
-              <m:t>a</m:t>
-            </m:r>
-            <m:r>
-              <w:rPr>
-                <w:rFonts w:ascii="Cambria Math" w:hAnsi="Cambria Math" w:cs="Times New Roman"/>
-                <w:sz w:val="24"/>
-                <w:szCs w:val="24"/>
-              </w:rPr>
-              <m:t>cc</m:t>
+              <m:t>acc</m:t>
             </m:r>
           </m:e>
           <m:sub>
@@ -5251,23 +5243,7 @@
             <w:sz w:val="24"/>
             <w:szCs w:val="24"/>
           </w:rPr>
-          <m:t>,</m:t>
-        </m:r>
-        <m:r>
-          <w:rPr>
-            <w:rFonts w:ascii="Cambria Math" w:hAnsi="Cambria Math" w:cs="Times New Roman"/>
-            <w:sz w:val="24"/>
-            <w:szCs w:val="24"/>
-          </w:rPr>
-          <m:t xml:space="preserve"> </m:t>
-        </m:r>
-        <m:r>
-          <w:rPr>
-            <w:rFonts w:ascii="Cambria Math" w:hAnsi="Cambria Math" w:cs="Times New Roman"/>
-            <w:sz w:val="24"/>
-            <w:szCs w:val="24"/>
-          </w:rPr>
-          <m:t xml:space="preserve"> </m:t>
+          <m:t xml:space="preserve">,  </m:t>
         </m:r>
         <m:sSub>
           <m:sSubPr>
@@ -5307,15 +5283,7 @@
             <w:sz w:val="24"/>
             <w:szCs w:val="24"/>
           </w:rPr>
-          <m:t>=</m:t>
-        </m:r>
-        <m:r>
-          <w:rPr>
-            <w:rFonts w:ascii="Cambria Math" w:hAnsi="Cambria Math" w:cs="Times New Roman"/>
-            <w:sz w:val="24"/>
-            <w:szCs w:val="24"/>
-          </w:rPr>
-          <m:t xml:space="preserve"> </m:t>
+          <m:t xml:space="preserve">= </m:t>
         </m:r>
         <m:sSubSup>
           <m:sSubSupPr>
@@ -5537,13 +5505,7 @@
           <w:rPr>
             <w:rFonts w:ascii="Cambria Math" w:hAnsi="Cambria Math" w:cs="Times New Roman"/>
           </w:rPr>
-          <m:t>[</m:t>
-        </m:r>
-        <m:r>
-          <w:rPr>
-            <w:rFonts w:ascii="Cambria Math" w:hAnsi="Cambria Math" w:cs="Times New Roman"/>
-          </w:rPr>
-          <m:t xml:space="preserve"> </m:t>
+          <m:t xml:space="preserve">[ </m:t>
         </m:r>
         <m:r>
           <w:rPr>
@@ -6085,13 +6047,7 @@
           <w:rPr>
             <w:rFonts w:ascii="Cambria Math" w:hAnsi="Cambria Math" w:cs="Times New Roman"/>
           </w:rPr>
-          <m:t>[</m:t>
-        </m:r>
-        <m:r>
-          <w:rPr>
-            <w:rFonts w:ascii="Cambria Math" w:hAnsi="Cambria Math" w:cs="Times New Roman"/>
-          </w:rPr>
-          <m:t xml:space="preserve"> </m:t>
+          <m:t xml:space="preserve">[ </m:t>
         </m:r>
         <m:r>
           <w:rPr>
@@ -6213,15 +6169,7 @@
             <w:sz w:val="24"/>
             <w:szCs w:val="24"/>
           </w:rPr>
-          <m:t xml:space="preserve">+ </m:t>
-        </m:r>
-        <m:r>
-          <w:rPr>
-            <w:rFonts w:ascii="Cambria Math" w:hAnsi="Cambria Math" w:cs="Times New Roman"/>
-            <w:sz w:val="24"/>
-            <w:szCs w:val="24"/>
-          </w:rPr>
-          <m:t>P</m:t>
+          <m:t>+ P</m:t>
         </m:r>
         <m:d>
           <m:dPr>
@@ -6845,15 +6793,7 @@
                 <w:sz w:val="24"/>
                 <w:szCs w:val="24"/>
               </w:rPr>
-              <m:t xml:space="preserve">+ </m:t>
-            </m:r>
-            <m:r>
-              <w:rPr>
-                <w:rFonts w:ascii="Cambria Math" w:hAnsi="Cambria Math" w:cs="Times New Roman"/>
-                <w:sz w:val="24"/>
-                <w:szCs w:val="24"/>
-              </w:rPr>
-              <m:t>P</m:t>
+              <m:t>+ P</m:t>
             </m:r>
             <m:d>
               <m:dPr>
@@ -7000,23 +6940,7 @@
           <w:sz w:val="24"/>
           <w:szCs w:val="24"/>
         </w:rPr>
-        <w:t xml:space="preserve">Trial </w:t>
-      </w:r>
-      <w:r>
-        <w:rPr>
-          <w:rFonts w:ascii="Times New Roman" w:hAnsi="Times New Roman" w:cs="Times New Roman"/>
-          <w:sz w:val="24"/>
-          <w:szCs w:val="24"/>
-        </w:rPr>
-        <w:t>6</w:t>
-      </w:r>
-      <w:r>
-        <w:rPr>
-          <w:rFonts w:ascii="Times New Roman" w:hAnsi="Times New Roman" w:cs="Times New Roman"/>
-          <w:sz w:val="24"/>
-          <w:szCs w:val="24"/>
-        </w:rPr>
-        <w:t>:</w:t>
+        <w:t>Trial 6:</w:t>
       </w:r>
     </w:p>
     <w:p>
@@ -7662,7 +7586,13 @@
         <w:rPr>
           <w:rFonts w:ascii="Times New Roman" w:hAnsi="Times New Roman" w:cs="Times New Roman"/>
         </w:rPr>
-        <w:t>trial1_scores f1_score 0.70</w:t>
+        <w:t>trial1_scores f1_score 0.</w:t>
+      </w:r>
+      <w:r>
+        <w:rPr>
+          <w:rFonts w:ascii="Times New Roman" w:hAnsi="Times New Roman" w:cs="Times New Roman"/>
+        </w:rPr>
+        <w:t>72</w:t>
       </w:r>
       <w:r>
         <w:rPr>
@@ -7755,7 +7685,13 @@
         <w:rPr>
           <w:rFonts w:ascii="Times New Roman" w:hAnsi="Times New Roman" w:cs="Times New Roman"/>
         </w:rPr>
-        <w:t>trial2_scores f1_score 0.71</w:t>
+        <w:t>trial2_scores f1_score 0.</w:t>
+      </w:r>
+      <w:r>
+        <w:rPr>
+          <w:rFonts w:ascii="Times New Roman" w:hAnsi="Times New Roman" w:cs="Times New Roman"/>
+        </w:rPr>
+        <w:t>73</w:t>
       </w:r>
       <w:r>
         <w:rPr>
@@ -7767,7 +7703,13 @@
         <w:rPr>
           <w:rFonts w:ascii="Times New Roman" w:hAnsi="Times New Roman" w:cs="Times New Roman"/>
         </w:rPr>
-        <w:t>0.71</w:t>
+        <w:t>0.</w:t>
+      </w:r>
+      <w:r>
+        <w:rPr>
+          <w:rFonts w:ascii="Times New Roman" w:hAnsi="Times New Roman" w:cs="Times New Roman"/>
+        </w:rPr>
+        <w:t>72</w:t>
       </w:r>
       <w:r>
         <w:rPr>
@@ -7785,7 +7727,13 @@
         <w:rPr>
           <w:rFonts w:ascii="Times New Roman" w:hAnsi="Times New Roman" w:cs="Times New Roman"/>
         </w:rPr>
-        <w:t xml:space="preserve"> 0.006</w:t>
+        <w:t xml:space="preserve"> 0.00</w:t>
+      </w:r>
+      <w:r>
+        <w:rPr>
+          <w:rFonts w:ascii="Times New Roman" w:hAnsi="Times New Roman" w:cs="Times New Roman"/>
+        </w:rPr>
+        <w:t>4</w:t>
       </w:r>
       <w:r>
         <w:rPr>
@@ -7851,28 +7799,37 @@
         <w:rPr>
           <w:rFonts w:ascii="Times New Roman" w:hAnsi="Times New Roman" w:cs="Times New Roman"/>
         </w:rPr>
-        <w:t>trial3_scores f1_score 0.70</w:t>
-      </w:r>
-      <w:r>
-        <w:rPr>
-          <w:rFonts w:ascii="Times New Roman" w:hAnsi="Times New Roman" w:cs="Times New Roman"/>
-        </w:rPr>
-        <w:t xml:space="preserve"> [cv</w:t>
-      </w:r>
-      <w:r>
-        <w:t xml:space="preserve"> </w:t>
-      </w:r>
-      <w:r>
-        <w:rPr>
-          <w:rFonts w:ascii="Times New Roman" w:hAnsi="Times New Roman" w:cs="Times New Roman"/>
-        </w:rPr>
-        <w:t>0.71</w:t>
-      </w:r>
-      <w:r>
-        <w:rPr>
-          <w:rFonts w:ascii="Times New Roman" w:hAnsi="Times New Roman" w:cs="Times New Roman"/>
-        </w:rPr>
-        <w:t xml:space="preserve"> </w:t>
+        <w:t>trial3_scores f1_score 0.</w:t>
+      </w:r>
+      <w:r>
+        <w:rPr>
+          <w:rFonts w:ascii="Times New Roman" w:hAnsi="Times New Roman" w:cs="Times New Roman"/>
+        </w:rPr>
+        <w:t>73</w:t>
+      </w:r>
+      <w:r>
+        <w:rPr>
+          <w:rFonts w:ascii="Times New Roman" w:hAnsi="Times New Roman" w:cs="Times New Roman"/>
+        </w:rPr>
+        <w:t xml:space="preserve"> [</w:t>
+      </w:r>
+      <w:r>
+        <w:rPr>
+          <w:rFonts w:ascii="Times New Roman" w:hAnsi="Times New Roman" w:cs="Times New Roman"/>
+        </w:rPr>
+        <w:t xml:space="preserve">cv </w:t>
+      </w:r>
+      <w:r>
+        <w:rPr>
+          <w:rFonts w:ascii="Times New Roman" w:hAnsi="Times New Roman" w:cs="Times New Roman"/>
+        </w:rPr>
+        <w:t>0.</w:t>
+      </w:r>
+      <w:r>
+        <w:rPr>
+          <w:rFonts w:ascii="Times New Roman" w:hAnsi="Times New Roman" w:cs="Times New Roman"/>
+        </w:rPr>
+        <w:t xml:space="preserve">72 </w:t>
       </w:r>
       <w:r>
         <w:rPr>
@@ -7890,7 +7847,13 @@
         <w:rPr>
           <w:rFonts w:ascii="Times New Roman" w:hAnsi="Times New Roman" w:cs="Times New Roman"/>
         </w:rPr>
-        <w:t xml:space="preserve">6] [cv </w:t>
+        <w:t>4</w:t>
+      </w:r>
+      <w:r>
+        <w:rPr>
+          <w:rFonts w:ascii="Times New Roman" w:hAnsi="Times New Roman" w:cs="Times New Roman"/>
+        </w:rPr>
+        <w:t xml:space="preserve">] [cv </w:t>
       </w:r>
       <w:r>
         <w:rPr>
@@ -7950,7 +7913,13 @@
         <w:rPr>
           <w:rFonts w:ascii="Times New Roman" w:hAnsi="Times New Roman" w:cs="Times New Roman"/>
         </w:rPr>
-        <w:t>trial4_scores f1_score 0.48</w:t>
+        <w:t>trial4_scores f1_score 0.</w:t>
+      </w:r>
+      <w:r>
+        <w:rPr>
+          <w:rFonts w:ascii="Times New Roman" w:hAnsi="Times New Roman" w:cs="Times New Roman"/>
+        </w:rPr>
+        <w:t>39</w:t>
       </w:r>
       <w:r>
         <w:rPr>
@@ -7965,13 +7934,19 @@
         <w:rPr>
           <w:rFonts w:ascii="Times New Roman" w:hAnsi="Times New Roman" w:cs="Times New Roman"/>
         </w:rPr>
-        <w:t>0.7</w:t>
-      </w:r>
-      <w:r>
-        <w:rPr>
-          <w:rFonts w:ascii="Times New Roman" w:hAnsi="Times New Roman" w:cs="Times New Roman"/>
-        </w:rPr>
-        <w:t xml:space="preserve">1 </w:t>
+        <w:t>0.</w:t>
+      </w:r>
+      <w:r>
+        <w:rPr>
+          <w:rFonts w:ascii="Times New Roman" w:hAnsi="Times New Roman" w:cs="Times New Roman"/>
+        </w:rPr>
+        <w:t>74</w:t>
+      </w:r>
+      <w:r>
+        <w:rPr>
+          <w:rFonts w:ascii="Times New Roman" w:hAnsi="Times New Roman" w:cs="Times New Roman"/>
+        </w:rPr>
+        <w:t xml:space="preserve"> </w:t>
       </w:r>
       <w:r>
         <w:rPr>
@@ -7983,7 +7958,13 @@
         <w:rPr>
           <w:rFonts w:ascii="Times New Roman" w:hAnsi="Times New Roman" w:cs="Times New Roman"/>
         </w:rPr>
-        <w:t xml:space="preserve"> 0.005</w:t>
+        <w:t xml:space="preserve"> 0.00</w:t>
+      </w:r>
+      <w:r>
+        <w:rPr>
+          <w:rFonts w:ascii="Times New Roman" w:hAnsi="Times New Roman" w:cs="Times New Roman"/>
+        </w:rPr>
+        <w:t>3</w:t>
       </w:r>
       <w:r>
         <w:rPr>
@@ -8049,7 +8030,13 @@
         <w:rPr>
           <w:rFonts w:ascii="Times New Roman" w:hAnsi="Times New Roman" w:cs="Times New Roman"/>
         </w:rPr>
-        <w:t>trial5_scores f1_score 0.71</w:t>
+        <w:t>trial5_scores f1_score 0.</w:t>
+      </w:r>
+      <w:r>
+        <w:rPr>
+          <w:rFonts w:ascii="Times New Roman" w:hAnsi="Times New Roman" w:cs="Times New Roman"/>
+        </w:rPr>
+        <w:t>72</w:t>
       </w:r>
       <w:r>
         <w:rPr>
@@ -8070,7 +8057,13 @@
         <w:rPr>
           <w:rFonts w:ascii="Times New Roman" w:hAnsi="Times New Roman" w:cs="Times New Roman"/>
         </w:rPr>
-        <w:t xml:space="preserve">43 </w:t>
+        <w:t>47</w:t>
+      </w:r>
+      <w:r>
+        <w:rPr>
+          <w:rFonts w:ascii="Times New Roman" w:hAnsi="Times New Roman" w:cs="Times New Roman"/>
+        </w:rPr>
+        <w:t xml:space="preserve"> </w:t>
       </w:r>
       <w:r>
         <w:rPr>
@@ -8082,19 +8075,13 @@
         <w:rPr>
           <w:rFonts w:ascii="Times New Roman" w:hAnsi="Times New Roman" w:cs="Times New Roman"/>
         </w:rPr>
-        <w:t xml:space="preserve"> 0.0</w:t>
-      </w:r>
-      <w:r>
-        <w:rPr>
-          <w:rFonts w:ascii="Times New Roman" w:hAnsi="Times New Roman" w:cs="Times New Roman"/>
-        </w:rPr>
-        <w:t>9</w:t>
-      </w:r>
-      <w:r>
-        <w:rPr>
-          <w:rFonts w:ascii="Times New Roman" w:hAnsi="Times New Roman" w:cs="Times New Roman"/>
-        </w:rPr>
-        <w:t>8</w:t>
+        <w:t xml:space="preserve"> 0</w:t>
+      </w:r>
+      <w:r>
+        <w:rPr>
+          <w:rFonts w:ascii="Times New Roman" w:hAnsi="Times New Roman" w:cs="Times New Roman"/>
+        </w:rPr>
+        <w:t>.056</w:t>
       </w:r>
       <w:r>
         <w:rPr>
@@ -8160,7 +8147,13 @@
         <w:rPr>
           <w:rFonts w:ascii="Times New Roman" w:hAnsi="Times New Roman" w:cs="Times New Roman"/>
         </w:rPr>
-        <w:t>trial6_scores f1_score 0.71</w:t>
+        <w:t>trial6_scores f1_score 0.</w:t>
+      </w:r>
+      <w:r>
+        <w:rPr>
+          <w:rFonts w:ascii="Times New Roman" w:hAnsi="Times New Roman" w:cs="Times New Roman"/>
+        </w:rPr>
+        <w:t>73</w:t>
       </w:r>
       <w:r>
         <w:rPr>
@@ -8193,13 +8186,19 @@
         <w:rPr>
           <w:rFonts w:ascii="Times New Roman" w:hAnsi="Times New Roman" w:cs="Times New Roman"/>
         </w:rPr>
-        <w:t xml:space="preserve"> 0.00</w:t>
-      </w:r>
-      <w:r>
-        <w:rPr>
-          <w:rFonts w:ascii="Times New Roman" w:hAnsi="Times New Roman" w:cs="Times New Roman"/>
-        </w:rPr>
-        <w:t xml:space="preserve">6] [cv </w:t>
+        <w:t xml:space="preserve"> 0.</w:t>
+      </w:r>
+      <w:r>
+        <w:rPr>
+          <w:rFonts w:ascii="Times New Roman" w:hAnsi="Times New Roman" w:cs="Times New Roman"/>
+        </w:rPr>
+        <w:t>003</w:t>
+      </w:r>
+      <w:r>
+        <w:rPr>
+          <w:rFonts w:ascii="Times New Roman" w:hAnsi="Times New Roman" w:cs="Times New Roman"/>
+        </w:rPr>
+        <w:t xml:space="preserve">] [cv </w:t>
       </w:r>
       <w:r>
         <w:rPr>

</xml_diff>